<commit_message>
modificaciones plantillas de word certificado de trabajo
</commit_message>
<xml_diff>
--- a/sis_organigrama/reportes/cer_general.docx
+++ b/sis_organigrama/reportes/cer_general.docx
@@ -313,25 +313,25 @@
       </w:r>
       <w:r>
         <w:rPr>
+          <w:rFonts w:ascii="Century Gothic" w:hAnsi="Century Gothic" w:cs="Arial"/>
+          <w:b/>
+          <w:color w:val="000000"/>
+          <w:szCs w:val="24"/>
+          <w:lang w:val="es-BO"/>
+        </w:rPr>
+        <w:t>${GENERO}:</w:t>
+      </w:r>
+      <w:r>
+        <w:rPr>
           <w:rFonts w:asciiTheme="minorHAnsi" w:hAnsiTheme="minorHAnsi" w:cs="Arial"/>
           <w:b/>
-          <w:color w:val="000000"/>
-          <w:szCs w:val="24"/>
-          <w:lang w:val="es-BO"/>
-        </w:rPr>
-        <w:t>${GENERO}:</w:t>
-      </w:r>
-      <w:r>
-        <w:rPr>
-          <w:rFonts w:asciiTheme="minorHAnsi" w:hAnsiTheme="minorHAnsi" w:cs="Arial"/>
-          <w:b/>
           <w:szCs w:val="24"/>
         </w:rPr>
         <w:t xml:space="preserve"> </w:t>
       </w:r>
       <w:r>
         <w:rPr>
-          <w:rFonts w:asciiTheme="minorHAnsi" w:hAnsiTheme="minorHAnsi" w:cs="Arial"/>
+          <w:rFonts w:ascii="Century Gothic" w:hAnsi="Century Gothic" w:cs="Arial"/>
           <w:b/>
           <w:color w:val="000000"/>
           <w:szCs w:val="24"/>
@@ -470,7 +470,31 @@
           <w:szCs w:val="24"/>
           <w:lang w:val="es-ES"/>
         </w:rPr>
-        <w:t>${</w:t>
+        <w:t>${MONTO}</w:t>
+      </w:r>
+      <w:r>
+        <w:rPr>
+          <w:rFonts w:ascii="Century Gothic" w:hAnsi="Century Gothic"/>
+          <w:szCs w:val="24"/>
+          <w:lang w:val="es-ES"/>
+        </w:rPr>
+        <w:t xml:space="preserve">.- </w:t>
+      </w:r>
+      <w:r>
+        <w:rPr>
+          <w:rFonts w:ascii="Century Gothic" w:hAnsi="Century Gothic"/>
+          <w:szCs w:val="24"/>
+          <w:lang w:val="es-ES"/>
+        </w:rPr>
+        <w:t>${LITERAL}</w:t>
+      </w:r>
+      <w:r>
+        <w:rPr>
+          <w:rFonts w:ascii="Century Gothic" w:hAnsi="Century Gothic"/>
+          <w:szCs w:val="24"/>
+          <w:lang w:val="es-ES"/>
+        </w:rPr>
+        <w:t xml:space="preserve"> </w:t>
       </w:r>
       <w:bookmarkStart w:id="0" w:name="_GoBack"/>
       <w:r>
@@ -479,7 +503,7 @@
           <w:szCs w:val="24"/>
           <w:lang w:val="es-ES"/>
         </w:rPr>
-        <w:t>MONTO</w:t>
+        <w:t>Bolivianos</w:t>
       </w:r>
       <w:bookmarkEnd w:id="0"/>
       <w:r>
@@ -488,23 +512,7 @@
           <w:szCs w:val="24"/>
           <w:lang w:val="es-ES"/>
         </w:rPr>
-        <w:t>}</w:t>
-      </w:r>
-      <w:r>
-        <w:rPr>
-          <w:rFonts w:ascii="Century Gothic" w:hAnsi="Century Gothic"/>
-          <w:szCs w:val="24"/>
-          <w:lang w:val="es-ES"/>
-        </w:rPr>
-        <w:t xml:space="preserve">.- </w:t>
-      </w:r>
-      <w:r>
-        <w:rPr>
-          <w:rFonts w:ascii="Century Gothic" w:hAnsi="Century Gothic"/>
-          <w:szCs w:val="24"/>
-          <w:lang w:val="es-ES"/>
-        </w:rPr>
-        <w:t>${LITERAL}.</w:t>
+        <w:t>.</w:t>
       </w:r>
     </w:p>
     <w:p>

</xml_diff>

<commit_message>
modicicaciones plantilla de reporte certificado trabajo
</commit_message>
<xml_diff>
--- a/sis_organigrama/reportes/cer_general.docx
+++ b/sis_organigrama/reportes/cer_general.docx
@@ -1,6 +1,6 @@
 
 <file path=word/document.xml><?xml version="1.0" encoding="utf-8"?>
-<w:document xmlns:wpc="http://schemas.microsoft.com/office/word/2010/wordprocessingCanvas" xmlns:mc="http://schemas.openxmlformats.org/markup-compatibility/2006" xmlns:o="urn:schemas-microsoft-com:office:office" xmlns:r="http://schemas.openxmlformats.org/officeDocument/2006/relationships" xmlns:m="http://schemas.openxmlformats.org/officeDocument/2006/math" xmlns:v="urn:schemas-microsoft-com:vml" xmlns:wp14="http://schemas.microsoft.com/office/word/2010/wordprocessingDrawing" xmlns:wp="http://schemas.openxmlformats.org/drawingml/2006/wordprocessingDrawing" xmlns:w10="urn:schemas-microsoft-com:office:word" xmlns:w="http://schemas.openxmlformats.org/wordprocessingml/2006/main" xmlns:w14="http://schemas.microsoft.com/office/word/2010/wordml" xmlns:w15="http://schemas.microsoft.com/office/word/2012/wordml" xmlns:wpg="http://schemas.microsoft.com/office/word/2010/wordprocessingGroup" xmlns:wpi="http://schemas.microsoft.com/office/word/2010/wordprocessingInk" xmlns:wne="http://schemas.microsoft.com/office/word/2006/wordml" xmlns:wps="http://schemas.microsoft.com/office/word/2010/wordprocessingShape" mc:Ignorable="w14 w15 wp14">
+<w:document xmlns:wpc="http://schemas.microsoft.com/office/word/2010/wordprocessingCanvas" xmlns:cx="http://schemas.microsoft.com/office/drawing/2014/chartex" xmlns:mc="http://schemas.openxmlformats.org/markup-compatibility/2006" xmlns:o="urn:schemas-microsoft-com:office:office" xmlns:r="http://schemas.openxmlformats.org/officeDocument/2006/relationships" xmlns:m="http://schemas.openxmlformats.org/officeDocument/2006/math" xmlns:v="urn:schemas-microsoft-com:vml" xmlns:wp14="http://schemas.microsoft.com/office/word/2010/wordprocessingDrawing" xmlns:wp="http://schemas.openxmlformats.org/drawingml/2006/wordprocessingDrawing" xmlns:w10="urn:schemas-microsoft-com:office:word" xmlns:w="http://schemas.openxmlformats.org/wordprocessingml/2006/main" xmlns:w14="http://schemas.microsoft.com/office/word/2010/wordml" xmlns:w15="http://schemas.microsoft.com/office/word/2012/wordml" xmlns:w16se="http://schemas.microsoft.com/office/word/2015/wordml/symex" xmlns:wpg="http://schemas.microsoft.com/office/word/2010/wordprocessingGroup" xmlns:wpi="http://schemas.microsoft.com/office/word/2010/wordprocessingInk" xmlns:wne="http://schemas.microsoft.com/office/word/2006/wordml" xmlns:wps="http://schemas.microsoft.com/office/word/2010/wordprocessingShape" mc:Ignorable="w14 w15 w16se wp14">
   <w:body>
     <w:p>
       <w:pPr>
@@ -319,13 +319,16 @@
           <w:szCs w:val="24"/>
           <w:lang w:val="es-BO"/>
         </w:rPr>
-        <w:t>${GENERO}:</w:t>
-      </w:r>
+        <w:t xml:space="preserve">${GENERO}. </w:t>
+      </w:r>
+      <w:bookmarkStart w:id="0" w:name="_GoBack"/>
+      <w:bookmarkEnd w:id="0"/>
       <w:r>
         <w:rPr>
           <w:rFonts w:asciiTheme="minorHAnsi" w:hAnsiTheme="minorHAnsi" w:cs="Arial"/>
           <w:b/>
           <w:szCs w:val="24"/>
+          <w:lang w:val="es-BO"/>
         </w:rPr>
         <w:t xml:space="preserve"> </w:t>
       </w:r>
@@ -470,15 +473,41 @@
           <w:szCs w:val="24"/>
           <w:lang w:val="es-ES"/>
         </w:rPr>
-        <w:t>${MONTO}</w:t>
-      </w:r>
-      <w:r>
-        <w:rPr>
-          <w:rFonts w:ascii="Century Gothic" w:hAnsi="Century Gothic"/>
-          <w:szCs w:val="24"/>
-          <w:lang w:val="es-ES"/>
-        </w:rPr>
-        <w:t xml:space="preserve">.- </w:t>
+        <w:t>${MONTO</w:t>
+      </w:r>
+      <w:proofErr w:type="gramStart"/>
+      <w:r>
+        <w:rPr>
+          <w:rFonts w:ascii="Century Gothic" w:hAnsi="Century Gothic"/>
+          <w:szCs w:val="24"/>
+          <w:lang w:val="es-ES"/>
+        </w:rPr>
+        <w:t>}</w:t>
+      </w:r>
+      <w:r>
+        <w:rPr>
+          <w:rFonts w:ascii="Century Gothic" w:hAnsi="Century Gothic"/>
+          <w:szCs w:val="24"/>
+          <w:lang w:val="es-ES"/>
+        </w:rPr>
+        <w:t>.-</w:t>
+      </w:r>
+      <w:proofErr w:type="gramEnd"/>
+      <w:r>
+        <w:rPr>
+          <w:rFonts w:ascii="Century Gothic" w:hAnsi="Century Gothic"/>
+          <w:szCs w:val="24"/>
+          <w:lang w:val="es-ES"/>
+        </w:rPr>
+        <w:t xml:space="preserve"> </w:t>
+      </w:r>
+      <w:r>
+        <w:rPr>
+          <w:rFonts w:ascii="Century Gothic" w:hAnsi="Century Gothic"/>
+          <w:szCs w:val="24"/>
+          <w:lang w:val="es-ES"/>
+        </w:rPr>
+        <w:t>(</w:t>
       </w:r>
       <w:r>
         <w:rPr>
@@ -496,7 +525,6 @@
         </w:rPr>
         <w:t xml:space="preserve"> </w:t>
       </w:r>
-      <w:bookmarkStart w:id="0" w:name="_GoBack"/>
       <w:r>
         <w:rPr>
           <w:rFonts w:ascii="Century Gothic" w:hAnsi="Century Gothic"/>
@@ -505,7 +533,14 @@
         </w:rPr>
         <w:t>Bolivianos</w:t>
       </w:r>
-      <w:bookmarkEnd w:id="0"/>
+      <w:r>
+        <w:rPr>
+          <w:rFonts w:ascii="Century Gothic" w:hAnsi="Century Gothic"/>
+          <w:szCs w:val="24"/>
+          <w:lang w:val="es-ES"/>
+        </w:rPr>
+        <w:t>)</w:t>
+      </w:r>
       <w:r>
         <w:rPr>
           <w:rFonts w:ascii="Century Gothic" w:hAnsi="Century Gothic"/>
@@ -627,6 +662,14 @@
           <w:szCs w:val="24"/>
           <w:lang w:val="es-ES"/>
         </w:rPr>
+        <w:t xml:space="preserve">Cochabamba </w:t>
+      </w:r>
+      <w:r>
+        <w:rPr>
+          <w:rFonts w:ascii="Century Gothic" w:hAnsi="Century Gothic"/>
+          <w:szCs w:val="24"/>
+          <w:lang w:val="es-ES"/>
+        </w:rPr>
         <w:t>${FECHA_SOLICITUD}</w:t>
       </w:r>
       <w:r>
@@ -876,18 +919,7 @@
           <w:szCs w:val="14"/>
           <w:lang w:val="es-ES"/>
         </w:rPr>
-        <w:t>Cc</w:t>
-      </w:r>
-      <w:proofErr w:type="gramStart"/>
-      <w:r>
-        <w:rPr>
-          <w:rFonts w:ascii="Tahoma" w:hAnsi="Tahoma" w:cs="Tahoma"/>
-          <w:i/>
-          <w:sz w:val="14"/>
-          <w:szCs w:val="14"/>
-          <w:lang w:val="es-ES"/>
-        </w:rPr>
-        <w:t>.</w:t>
+        <w:t>Cc.</w:t>
       </w:r>
       <w:proofErr w:type="spellEnd"/>
       <w:r>
@@ -901,7 +933,6 @@
         <w:t>/</w:t>
       </w:r>
       <w:proofErr w:type="spellStart"/>
-      <w:proofErr w:type="gramEnd"/>
       <w:r>
         <w:rPr>
           <w:rFonts w:ascii="Tahoma" w:hAnsi="Tahoma" w:cs="Tahoma"/>
@@ -955,7 +986,7 @@
 </file>
 
 <file path=word/endnotes.xml><?xml version="1.0" encoding="utf-8"?>
-<w:endnotes xmlns:wpc="http://schemas.microsoft.com/office/word/2010/wordprocessingCanvas" xmlns:mc="http://schemas.openxmlformats.org/markup-compatibility/2006" xmlns:o="urn:schemas-microsoft-com:office:office" xmlns:r="http://schemas.openxmlformats.org/officeDocument/2006/relationships" xmlns:m="http://schemas.openxmlformats.org/officeDocument/2006/math" xmlns:v="urn:schemas-microsoft-com:vml" xmlns:wp14="http://schemas.microsoft.com/office/word/2010/wordprocessingDrawing" xmlns:wp="http://schemas.openxmlformats.org/drawingml/2006/wordprocessingDrawing" xmlns:w10="urn:schemas-microsoft-com:office:word" xmlns:w="http://schemas.openxmlformats.org/wordprocessingml/2006/main" xmlns:w14="http://schemas.microsoft.com/office/word/2010/wordml" xmlns:w15="http://schemas.microsoft.com/office/word/2012/wordml" xmlns:wpg="http://schemas.microsoft.com/office/word/2010/wordprocessingGroup" xmlns:wpi="http://schemas.microsoft.com/office/word/2010/wordprocessingInk" xmlns:wne="http://schemas.microsoft.com/office/word/2006/wordml" xmlns:wps="http://schemas.microsoft.com/office/word/2010/wordprocessingShape" mc:Ignorable="w14 w15 wp14">
+<w:endnotes xmlns:wpc="http://schemas.microsoft.com/office/word/2010/wordprocessingCanvas" xmlns:cx="http://schemas.microsoft.com/office/drawing/2014/chartex" xmlns:mc="http://schemas.openxmlformats.org/markup-compatibility/2006" xmlns:o="urn:schemas-microsoft-com:office:office" xmlns:r="http://schemas.openxmlformats.org/officeDocument/2006/relationships" xmlns:m="http://schemas.openxmlformats.org/officeDocument/2006/math" xmlns:v="urn:schemas-microsoft-com:vml" xmlns:wp14="http://schemas.microsoft.com/office/word/2010/wordprocessingDrawing" xmlns:wp="http://schemas.openxmlformats.org/drawingml/2006/wordprocessingDrawing" xmlns:w10="urn:schemas-microsoft-com:office:word" xmlns:w="http://schemas.openxmlformats.org/wordprocessingml/2006/main" xmlns:w14="http://schemas.microsoft.com/office/word/2010/wordml" xmlns:w15="http://schemas.microsoft.com/office/word/2012/wordml" xmlns:w16se="http://schemas.microsoft.com/office/word/2015/wordml/symex" xmlns:wpg="http://schemas.microsoft.com/office/word/2010/wordprocessingGroup" xmlns:wpi="http://schemas.microsoft.com/office/word/2010/wordprocessingInk" xmlns:wne="http://schemas.microsoft.com/office/word/2006/wordml" xmlns:wps="http://schemas.microsoft.com/office/word/2010/wordprocessingShape" mc:Ignorable="w14 w15 w16se wp14">
   <w:endnote w:type="separator" w:id="-1">
     <w:p>
       <w:r>
@@ -974,7 +1005,7 @@
 </file>
 
 <file path=word/footnotes.xml><?xml version="1.0" encoding="utf-8"?>
-<w:footnotes xmlns:wpc="http://schemas.microsoft.com/office/word/2010/wordprocessingCanvas" xmlns:mc="http://schemas.openxmlformats.org/markup-compatibility/2006" xmlns:o="urn:schemas-microsoft-com:office:office" xmlns:r="http://schemas.openxmlformats.org/officeDocument/2006/relationships" xmlns:m="http://schemas.openxmlformats.org/officeDocument/2006/math" xmlns:v="urn:schemas-microsoft-com:vml" xmlns:wp14="http://schemas.microsoft.com/office/word/2010/wordprocessingDrawing" xmlns:wp="http://schemas.openxmlformats.org/drawingml/2006/wordprocessingDrawing" xmlns:w10="urn:schemas-microsoft-com:office:word" xmlns:w="http://schemas.openxmlformats.org/wordprocessingml/2006/main" xmlns:w14="http://schemas.microsoft.com/office/word/2010/wordml" xmlns:w15="http://schemas.microsoft.com/office/word/2012/wordml" xmlns:wpg="http://schemas.microsoft.com/office/word/2010/wordprocessingGroup" xmlns:wpi="http://schemas.microsoft.com/office/word/2010/wordprocessingInk" xmlns:wne="http://schemas.microsoft.com/office/word/2006/wordml" xmlns:wps="http://schemas.microsoft.com/office/word/2010/wordprocessingShape" mc:Ignorable="w14 w15 wp14">
+<w:footnotes xmlns:wpc="http://schemas.microsoft.com/office/word/2010/wordprocessingCanvas" xmlns:cx="http://schemas.microsoft.com/office/drawing/2014/chartex" xmlns:mc="http://schemas.openxmlformats.org/markup-compatibility/2006" xmlns:o="urn:schemas-microsoft-com:office:office" xmlns:r="http://schemas.openxmlformats.org/officeDocument/2006/relationships" xmlns:m="http://schemas.openxmlformats.org/officeDocument/2006/math" xmlns:v="urn:schemas-microsoft-com:vml" xmlns:wp14="http://schemas.microsoft.com/office/word/2010/wordprocessingDrawing" xmlns:wp="http://schemas.openxmlformats.org/drawingml/2006/wordprocessingDrawing" xmlns:w10="urn:schemas-microsoft-com:office:word" xmlns:w="http://schemas.openxmlformats.org/wordprocessingml/2006/main" xmlns:w14="http://schemas.microsoft.com/office/word/2010/wordml" xmlns:w15="http://schemas.microsoft.com/office/word/2012/wordml" xmlns:w16se="http://schemas.microsoft.com/office/word/2015/wordml/symex" xmlns:wpg="http://schemas.microsoft.com/office/word/2010/wordprocessingGroup" xmlns:wpi="http://schemas.microsoft.com/office/word/2010/wordprocessingInk" xmlns:wne="http://schemas.microsoft.com/office/word/2006/wordml" xmlns:wps="http://schemas.microsoft.com/office/word/2010/wordprocessingShape" mc:Ignorable="w14 w15 w16se wp14">
   <w:footnote w:type="separator" w:id="-1">
     <w:p>
       <w:r>
@@ -993,7 +1024,7 @@
 </file>
 
 <file path=word/header1.xml><?xml version="1.0" encoding="utf-8"?>
-<w:hdr xmlns:wpc="http://schemas.microsoft.com/office/word/2010/wordprocessingCanvas" xmlns:mc="http://schemas.openxmlformats.org/markup-compatibility/2006" xmlns:o="urn:schemas-microsoft-com:office:office" xmlns:r="http://schemas.openxmlformats.org/officeDocument/2006/relationships" xmlns:m="http://schemas.openxmlformats.org/officeDocument/2006/math" xmlns:v="urn:schemas-microsoft-com:vml" xmlns:wp14="http://schemas.microsoft.com/office/word/2010/wordprocessingDrawing" xmlns:wp="http://schemas.openxmlformats.org/drawingml/2006/wordprocessingDrawing" xmlns:w10="urn:schemas-microsoft-com:office:word" xmlns:w="http://schemas.openxmlformats.org/wordprocessingml/2006/main" xmlns:w14="http://schemas.microsoft.com/office/word/2010/wordml" xmlns:w15="http://schemas.microsoft.com/office/word/2012/wordml" xmlns:wpg="http://schemas.microsoft.com/office/word/2010/wordprocessingGroup" xmlns:wpi="http://schemas.microsoft.com/office/word/2010/wordprocessingInk" xmlns:wne="http://schemas.microsoft.com/office/word/2006/wordml" xmlns:wps="http://schemas.microsoft.com/office/word/2010/wordprocessingShape" mc:Ignorable="w14 w15 wp14">
+<w:hdr xmlns:wpc="http://schemas.microsoft.com/office/word/2010/wordprocessingCanvas" xmlns:cx="http://schemas.microsoft.com/office/drawing/2014/chartex" xmlns:mc="http://schemas.openxmlformats.org/markup-compatibility/2006" xmlns:o="urn:schemas-microsoft-com:office:office" xmlns:r="http://schemas.openxmlformats.org/officeDocument/2006/relationships" xmlns:m="http://schemas.openxmlformats.org/officeDocument/2006/math" xmlns:v="urn:schemas-microsoft-com:vml" xmlns:wp14="http://schemas.microsoft.com/office/word/2010/wordprocessingDrawing" xmlns:wp="http://schemas.openxmlformats.org/drawingml/2006/wordprocessingDrawing" xmlns:w10="urn:schemas-microsoft-com:office:word" xmlns:w="http://schemas.openxmlformats.org/wordprocessingml/2006/main" xmlns:w14="http://schemas.microsoft.com/office/word/2010/wordml" xmlns:w15="http://schemas.microsoft.com/office/word/2012/wordml" xmlns:w16se="http://schemas.microsoft.com/office/word/2015/wordml/symex" xmlns:wpg="http://schemas.microsoft.com/office/word/2010/wordprocessingGroup" xmlns:wpi="http://schemas.microsoft.com/office/word/2010/wordprocessingInk" xmlns:wne="http://schemas.microsoft.com/office/word/2006/wordml" xmlns:wps="http://schemas.microsoft.com/office/word/2010/wordprocessingShape" mc:Ignorable="w14 w15 w16se wp14">
   <w:p>
     <w:pPr>
       <w:pStyle w:val="Encabezado"/>
@@ -1063,7 +1094,7 @@
 </file>
 
 <file path=word/styles.xml><?xml version="1.0" encoding="utf-8"?>
-<w:styles xmlns:mc="http://schemas.openxmlformats.org/markup-compatibility/2006" xmlns:r="http://schemas.openxmlformats.org/officeDocument/2006/relationships" xmlns:w="http://schemas.openxmlformats.org/wordprocessingml/2006/main" xmlns:w14="http://schemas.microsoft.com/office/word/2010/wordml" xmlns:w15="http://schemas.microsoft.com/office/word/2012/wordml" mc:Ignorable="w14 w15">
+<w:styles xmlns:mc="http://schemas.openxmlformats.org/markup-compatibility/2006" xmlns:r="http://schemas.openxmlformats.org/officeDocument/2006/relationships" xmlns:w="http://schemas.openxmlformats.org/wordprocessingml/2006/main" xmlns:w14="http://schemas.microsoft.com/office/word/2010/wordml" xmlns:w15="http://schemas.microsoft.com/office/word/2012/wordml" xmlns:w16se="http://schemas.microsoft.com/office/word/2015/wordml/symex" mc:Ignorable="w14 w15 w16se">
   <w:docDefaults>
     <w:rPrDefault>
       <w:rPr>

</xml_diff>

<commit_message>
implemetacion de interfas de imicion de certificado y qr en reporte formato doc
</commit_message>
<xml_diff>
--- a/sis_organigrama/reportes/cer_general.docx
+++ b/sis_organigrama/reportes/cer_general.docx
@@ -24,7 +24,8 @@
     </w:p>
     <w:p>
       <w:pPr>
-        <w:jc w:val="both"/>
+        <w:ind w:left="1416" w:firstLine="708"/>
+        <w:jc w:val="center"/>
         <w:rPr>
           <w:rFonts w:ascii="Century Gothic" w:hAnsi="Century Gothic" w:cs="Tahoma"/>
           <w:sz w:val="22"/>
@@ -33,18 +34,6 @@
         </w:rPr>
       </w:pPr>
       <w:r>
-        <w:rPr>
-          <w:rFonts w:ascii="Century Gothic" w:hAnsi="Century Gothic" w:cs="Tahoma"/>
-          <w:sz w:val="22"/>
-          <w:szCs w:val="22"/>
-          <w:lang w:val="es-BO"/>
-        </w:rPr>
-        <w:t xml:space="preserve">                                                                                                                                    </w:t>
-      </w:r>
-    </w:p>
-    <w:p>
-      <w:pPr>
-        <w:jc w:val="center"/>
         <w:rPr>
           <w:rFonts w:ascii="Century Gothic" w:hAnsi="Century Gothic" w:cs="Tahoma"/>
           <w:b/>
@@ -53,101 +42,134 @@
           <w:u w:val="single"/>
           <w:lang w:val="es-ES"/>
         </w:rPr>
-      </w:pPr>
-    </w:p>
-    <w:p>
-      <w:pPr>
-        <w:jc w:val="center"/>
-        <w:rPr>
-          <w:rFonts w:ascii="Century Gothic" w:hAnsi="Century Gothic" w:cs="Tahoma"/>
+        <w:t>CERTIFICADO</w:t>
+      </w:r>
+    </w:p>
+    <w:p>
+      <w:pPr>
+        <w:ind w:left="2124"/>
+        <w:jc w:val="both"/>
+        <w:rPr>
+          <w:rFonts w:ascii="Century Gothic" w:hAnsi="Century Gothic"/>
+          <w:szCs w:val="24"/>
+          <w:lang w:val="es-ES"/>
+        </w:rPr>
+      </w:pPr>
+    </w:p>
+    <w:p>
+      <w:pPr>
+        <w:ind w:left="2124"/>
+        <w:jc w:val="both"/>
+        <w:rPr>
+          <w:rFonts w:ascii="Century Gothic" w:hAnsi="Century Gothic"/>
+          <w:szCs w:val="24"/>
+          <w:lang w:val="es-ES"/>
+        </w:rPr>
+      </w:pPr>
+    </w:p>
+    <w:p>
+      <w:pPr>
+        <w:ind w:left="2124"/>
+        <w:jc w:val="both"/>
+        <w:rPr>
+          <w:rFonts w:ascii="Century Gothic" w:hAnsi="Century Gothic"/>
+          <w:szCs w:val="24"/>
+          <w:lang w:val="es-ES"/>
+        </w:rPr>
+      </w:pPr>
+      <w:r>
+        <w:rPr>
+          <w:rFonts w:ascii="Century Gothic" w:hAnsi="Century Gothic"/>
+          <w:szCs w:val="24"/>
+          <w:lang w:val="es-ES"/>
+        </w:rPr>
+        <w:t xml:space="preserve">La suscrita Lic. ${JEFA_RECURSOS} </w:t>
+      </w:r>
+      <w:r>
+        <w:rPr>
+          <w:rFonts w:ascii="Century Gothic" w:hAnsi="Century Gothic"/>
           <w:b/>
-          <w:sz w:val="28"/>
-          <w:szCs w:val="28"/>
-          <w:u w:val="single"/>
-          <w:lang w:val="es-ES"/>
-        </w:rPr>
-      </w:pPr>
-      <w:r>
-        <w:rPr>
-          <w:rFonts w:ascii="Century Gothic" w:hAnsi="Century Gothic" w:cs="Tahoma"/>
+          <w:szCs w:val="24"/>
+          <w:lang w:val="es-ES"/>
+        </w:rPr>
+        <w:t xml:space="preserve">Jefe de Recursos Humanos </w:t>
+      </w:r>
+      <w:r>
+        <w:rPr>
+          <w:rFonts w:ascii="Century Gothic" w:hAnsi="Century Gothic"/>
+          <w:szCs w:val="24"/>
+          <w:lang w:val="es-ES"/>
+        </w:rPr>
+        <w:t xml:space="preserve">de la Empresa Pública Nacional Estratégica “Boliviana de Aviación – </w:t>
+      </w:r>
+      <w:proofErr w:type="spellStart"/>
+      <w:r>
+        <w:rPr>
+          <w:rFonts w:ascii="Century Gothic" w:hAnsi="Century Gothic"/>
+          <w:szCs w:val="24"/>
+          <w:lang w:val="es-ES"/>
+        </w:rPr>
+        <w:t>BoA</w:t>
+      </w:r>
+      <w:proofErr w:type="spellEnd"/>
+      <w:r>
+        <w:rPr>
+          <w:rFonts w:ascii="Century Gothic" w:hAnsi="Century Gothic"/>
+          <w:szCs w:val="24"/>
+          <w:lang w:val="es-ES"/>
+        </w:rPr>
+        <w:t xml:space="preserve">”, a </w:t>
+      </w:r>
+      <w:r>
+        <w:rPr>
+          <w:rFonts w:ascii="Century Gothic" w:hAnsi="Century Gothic"/>
+          <w:szCs w:val="24"/>
+          <w:lang w:val="es-ES"/>
+        </w:rPr>
+        <w:t xml:space="preserve">solicitud </w:t>
+      </w:r>
+      <w:r>
+        <w:rPr>
+          <w:rFonts w:ascii="Century Gothic" w:hAnsi="Century Gothic"/>
+          <w:szCs w:val="24"/>
+          <w:lang w:val="es-ES"/>
+        </w:rPr>
+        <w:t>${INTERESADO}</w:t>
+      </w:r>
+    </w:p>
+    <w:p>
+      <w:pPr>
+        <w:ind w:left="2124"/>
+        <w:jc w:val="both"/>
+        <w:rPr>
+          <w:rFonts w:ascii="Century Gothic" w:hAnsi="Century Gothic"/>
+          <w:szCs w:val="24"/>
+          <w:lang w:val="es-ES"/>
+        </w:rPr>
+      </w:pPr>
+    </w:p>
+    <w:p>
+      <w:pPr>
+        <w:ind w:left="2124"/>
+        <w:jc w:val="both"/>
+        <w:rPr>
+          <w:rFonts w:ascii="Century Gothic" w:hAnsi="Century Gothic"/>
+          <w:szCs w:val="24"/>
+          <w:lang w:val="es-ES"/>
+        </w:rPr>
+      </w:pPr>
+    </w:p>
+    <w:p>
+      <w:pPr>
+        <w:ind w:left="2124"/>
+        <w:jc w:val="both"/>
+        <w:rPr>
+          <w:rFonts w:ascii="Century Gothic" w:hAnsi="Century Gothic"/>
           <w:b/>
-          <w:sz w:val="28"/>
-          <w:szCs w:val="28"/>
-          <w:u w:val="single"/>
-          <w:lang w:val="es-ES"/>
-        </w:rPr>
-        <w:t>CERTIFICADO</w:t>
-      </w:r>
-    </w:p>
-    <w:p>
-      <w:pPr>
-        <w:jc w:val="both"/>
-        <w:rPr>
-          <w:rFonts w:ascii="Century Gothic" w:hAnsi="Century Gothic"/>
-          <w:szCs w:val="24"/>
-          <w:lang w:val="es-ES"/>
-        </w:rPr>
-      </w:pPr>
-    </w:p>
-    <w:p>
-      <w:pPr>
-        <w:jc w:val="both"/>
-        <w:rPr>
-          <w:rFonts w:ascii="Century Gothic" w:hAnsi="Century Gothic"/>
-          <w:szCs w:val="24"/>
-          <w:lang w:val="es-ES"/>
-        </w:rPr>
-      </w:pPr>
-    </w:p>
-    <w:p>
-      <w:pPr>
-        <w:jc w:val="both"/>
-        <w:rPr>
-          <w:rFonts w:ascii="Century Gothic" w:hAnsi="Century Gothic"/>
-          <w:szCs w:val="24"/>
-          <w:lang w:val="es-ES"/>
-        </w:rPr>
-      </w:pPr>
-      <w:r>
-        <w:rPr>
-          <w:rFonts w:ascii="Century Gothic" w:hAnsi="Century Gothic"/>
-          <w:szCs w:val="24"/>
-          <w:lang w:val="es-ES"/>
-        </w:rPr>
-        <w:t xml:space="preserve">La suscrita Lic. </w:t>
-      </w:r>
-      <w:r>
-        <w:rPr>
-          <w:rFonts w:ascii="Century Gothic" w:hAnsi="Century Gothic"/>
-          <w:szCs w:val="24"/>
-          <w:lang w:val="es-ES"/>
-        </w:rPr>
-        <w:t>${</w:t>
-      </w:r>
-      <w:r>
-        <w:rPr>
-          <w:rFonts w:ascii="Century Gothic" w:hAnsi="Century Gothic"/>
-          <w:szCs w:val="24"/>
-          <w:lang w:val="es-ES"/>
-        </w:rPr>
-        <w:t>JEFA_RECURSOS</w:t>
-      </w:r>
-      <w:r>
-        <w:rPr>
-          <w:rFonts w:ascii="Century Gothic" w:hAnsi="Century Gothic"/>
-          <w:szCs w:val="24"/>
-          <w:lang w:val="es-ES"/>
-        </w:rPr>
-        <w:t>}</w:t>
-      </w:r>
-      <w:r>
-        <w:rPr>
-          <w:rFonts w:ascii="Century Gothic" w:hAnsi="Century Gothic"/>
-          <w:szCs w:val="24"/>
-          <w:lang w:val="es-ES"/>
-        </w:rPr>
-        <w:t xml:space="preserve"> </w:t>
-      </w:r>
+          <w:szCs w:val="24"/>
+          <w:lang w:val="es-ES"/>
+        </w:rPr>
+      </w:pPr>
       <w:r>
         <w:rPr>
           <w:rFonts w:ascii="Century Gothic" w:hAnsi="Century Gothic"/>
@@ -155,73 +177,12 @@
           <w:szCs w:val="24"/>
           <w:lang w:val="es-ES"/>
         </w:rPr>
-        <w:t xml:space="preserve">Jefe de Recursos Humanos </w:t>
-      </w:r>
-      <w:r>
-        <w:rPr>
-          <w:rFonts w:ascii="Century Gothic" w:hAnsi="Century Gothic"/>
-          <w:szCs w:val="24"/>
-          <w:lang w:val="es-ES"/>
-        </w:rPr>
-        <w:t xml:space="preserve">de la Empresa Pública Nacional Estratégica “Boliviana de Aviación – </w:t>
-      </w:r>
-      <w:proofErr w:type="spellStart"/>
-      <w:r>
-        <w:rPr>
-          <w:rFonts w:ascii="Century Gothic" w:hAnsi="Century Gothic"/>
-          <w:szCs w:val="24"/>
-          <w:lang w:val="es-ES"/>
-        </w:rPr>
-        <w:t>BoA</w:t>
-      </w:r>
-      <w:proofErr w:type="spellEnd"/>
-      <w:r>
-        <w:rPr>
-          <w:rFonts w:ascii="Century Gothic" w:hAnsi="Century Gothic"/>
-          <w:szCs w:val="24"/>
-          <w:lang w:val="es-ES"/>
-        </w:rPr>
-        <w:t xml:space="preserve">”, a </w:t>
-      </w:r>
-      <w:r>
-        <w:rPr>
-          <w:rFonts w:ascii="Century Gothic" w:hAnsi="Century Gothic"/>
-          <w:szCs w:val="24"/>
-          <w:lang w:val="es-ES"/>
-        </w:rPr>
-        <w:t xml:space="preserve">solicitud </w:t>
-      </w:r>
-      <w:r>
-        <w:rPr>
-          <w:rFonts w:ascii="Century Gothic" w:hAnsi="Century Gothic"/>
-          <w:szCs w:val="24"/>
-          <w:lang w:val="es-ES"/>
-        </w:rPr>
-        <w:t>${INTERESADO}</w:t>
-      </w:r>
-    </w:p>
-    <w:p>
-      <w:pPr>
-        <w:jc w:val="both"/>
-        <w:rPr>
-          <w:rFonts w:ascii="Century Gothic" w:hAnsi="Century Gothic"/>
-          <w:szCs w:val="24"/>
-          <w:lang w:val="es-ES"/>
-        </w:rPr>
-      </w:pPr>
-    </w:p>
-    <w:p>
-      <w:pPr>
-        <w:jc w:val="both"/>
-        <w:rPr>
-          <w:rFonts w:ascii="Century Gothic" w:hAnsi="Century Gothic"/>
-          <w:szCs w:val="24"/>
-          <w:lang w:val="es-ES"/>
-        </w:rPr>
-      </w:pPr>
-    </w:p>
-    <w:p>
-      <w:pPr>
+        <w:t>CERTIFICA:</w:t>
+      </w:r>
+    </w:p>
+    <w:p>
+      <w:pPr>
+        <w:ind w:left="2124"/>
         <w:jc w:val="both"/>
         <w:rPr>
           <w:rFonts w:ascii="Century Gothic" w:hAnsi="Century Gothic"/>
@@ -230,40 +191,22 @@
           <w:lang w:val="es-ES"/>
         </w:rPr>
       </w:pPr>
-      <w:r>
+    </w:p>
+    <w:p>
+      <w:pPr>
+        <w:ind w:left="2124"/>
+        <w:jc w:val="both"/>
         <w:rPr>
           <w:rFonts w:ascii="Century Gothic" w:hAnsi="Century Gothic"/>
           <w:b/>
           <w:szCs w:val="24"/>
           <w:lang w:val="es-ES"/>
         </w:rPr>
-        <w:t>CERTIFICA:</w:t>
-      </w:r>
-    </w:p>
-    <w:p>
-      <w:pPr>
-        <w:jc w:val="both"/>
-        <w:rPr>
-          <w:rFonts w:ascii="Century Gothic" w:hAnsi="Century Gothic"/>
-          <w:b/>
-          <w:szCs w:val="24"/>
-          <w:lang w:val="es-ES"/>
-        </w:rPr>
-      </w:pPr>
-    </w:p>
-    <w:p>
-      <w:pPr>
-        <w:jc w:val="both"/>
-        <w:rPr>
-          <w:rFonts w:ascii="Century Gothic" w:hAnsi="Century Gothic"/>
-          <w:b/>
-          <w:szCs w:val="24"/>
-          <w:lang w:val="es-ES"/>
-        </w:rPr>
-      </w:pPr>
-    </w:p>
-    <w:p>
-      <w:pPr>
+      </w:pPr>
+    </w:p>
+    <w:p>
+      <w:pPr>
+        <w:ind w:left="2124"/>
         <w:jc w:val="both"/>
         <w:rPr>
           <w:rFonts w:ascii="Century Gothic" w:hAnsi="Century Gothic"/>
@@ -321,8 +264,6 @@
         </w:rPr>
         <w:t xml:space="preserve">${GENERO}. </w:t>
       </w:r>
-      <w:bookmarkStart w:id="0" w:name="_GoBack"/>
-      <w:bookmarkEnd w:id="0"/>
       <w:r>
         <w:rPr>
           <w:rFonts w:asciiTheme="minorHAnsi" w:hAnsiTheme="minorHAnsi" w:cs="Arial"/>
@@ -552,80 +493,59 @@
     </w:p>
     <w:p>
       <w:pPr>
-        <w:jc w:val="both"/>
-        <w:rPr>
-          <w:rFonts w:ascii="Century Gothic" w:hAnsi="Century Gothic"/>
-          <w:szCs w:val="24"/>
-          <w:lang w:val="es-ES"/>
-        </w:rPr>
-      </w:pPr>
-    </w:p>
-    <w:p>
-      <w:pPr>
-        <w:jc w:val="both"/>
-        <w:rPr>
-          <w:rFonts w:ascii="Century Gothic" w:hAnsi="Century Gothic"/>
-          <w:szCs w:val="24"/>
-          <w:lang w:val="es-ES"/>
-        </w:rPr>
-      </w:pPr>
-    </w:p>
-    <w:p>
-      <w:pPr>
-        <w:jc w:val="both"/>
-        <w:rPr>
-          <w:rFonts w:ascii="Century Gothic" w:hAnsi="Century Gothic"/>
-          <w:szCs w:val="24"/>
-          <w:lang w:val="es-ES"/>
-        </w:rPr>
-      </w:pPr>
-      <w:r>
-        <w:rPr>
-          <w:rFonts w:ascii="Century Gothic" w:hAnsi="Century Gothic"/>
-          <w:szCs w:val="24"/>
-          <w:lang w:val="es-ES"/>
-        </w:rPr>
-        <w:t xml:space="preserve">Es cuanto se certifica, para fines de derecho que convengan </w:t>
-      </w:r>
-      <w:r>
-        <w:rPr>
-          <w:rFonts w:ascii="Century Gothic" w:hAnsi="Century Gothic"/>
-          <w:szCs w:val="24"/>
-          <w:lang w:val="es-ES"/>
-        </w:rPr>
-        <w:t xml:space="preserve"> </w:t>
-      </w:r>
-      <w:r>
-        <w:rPr>
-          <w:rFonts w:ascii="Century Gothic" w:hAnsi="Century Gothic"/>
-          <w:szCs w:val="24"/>
-          <w:lang w:val="es-ES"/>
-        </w:rPr>
-        <w:t>${</w:t>
-      </w:r>
-      <w:r>
-        <w:rPr>
-          <w:rFonts w:ascii="Century Gothic" w:hAnsi="Century Gothic"/>
-          <w:szCs w:val="24"/>
-          <w:lang w:val="es-ES"/>
-        </w:rPr>
-        <w:t>INTERESAD</w:t>
-      </w:r>
-      <w:r>
-        <w:rPr>
-          <w:rFonts w:ascii="Century Gothic" w:hAnsi="Century Gothic"/>
-          <w:szCs w:val="24"/>
-          <w:lang w:val="es-ES"/>
-        </w:rPr>
-        <w:t>A</w:t>
-      </w:r>
-      <w:r>
-        <w:rPr>
-          <w:rFonts w:ascii="Century Gothic" w:hAnsi="Century Gothic"/>
-          <w:szCs w:val="24"/>
-          <w:lang w:val="es-ES"/>
-        </w:rPr>
-        <w:t>}</w:t>
+        <w:ind w:left="2124"/>
+        <w:jc w:val="both"/>
+        <w:rPr>
+          <w:rFonts w:ascii="Century Gothic" w:hAnsi="Century Gothic"/>
+          <w:szCs w:val="24"/>
+          <w:lang w:val="es-ES"/>
+        </w:rPr>
+      </w:pPr>
+    </w:p>
+    <w:p>
+      <w:pPr>
+        <w:ind w:left="2124"/>
+        <w:jc w:val="both"/>
+        <w:rPr>
+          <w:rFonts w:ascii="Century Gothic" w:hAnsi="Century Gothic"/>
+          <w:szCs w:val="24"/>
+          <w:lang w:val="es-ES"/>
+        </w:rPr>
+      </w:pPr>
+    </w:p>
+    <w:p>
+      <w:pPr>
+        <w:ind w:left="2124"/>
+        <w:jc w:val="both"/>
+        <w:rPr>
+          <w:rFonts w:ascii="Century Gothic" w:hAnsi="Century Gothic"/>
+          <w:szCs w:val="24"/>
+          <w:lang w:val="es-ES"/>
+        </w:rPr>
+      </w:pPr>
+      <w:r>
+        <w:rPr>
+          <w:rFonts w:ascii="Century Gothic" w:hAnsi="Century Gothic"/>
+          <w:szCs w:val="24"/>
+          <w:lang w:val="es-ES"/>
+        </w:rPr>
+        <w:t xml:space="preserve">Es cuanto se certifica, para fines de derecho que </w:t>
+      </w:r>
+      <w:r>
+        <w:rPr>
+          <w:rFonts w:ascii="Century Gothic" w:hAnsi="Century Gothic"/>
+          <w:szCs w:val="24"/>
+          <w:lang w:val="es-ES"/>
+        </w:rPr>
+        <w:t>convengan</w:t>
+      </w:r>
+      <w:r>
+        <w:rPr>
+          <w:rFonts w:ascii="Century Gothic" w:hAnsi="Century Gothic"/>
+          <w:szCs w:val="24"/>
+          <w:lang w:val="es-ES"/>
+        </w:rPr>
+        <w:t xml:space="preserve"> ${INTERESADA}</w:t>
       </w:r>
       <w:r>
         <w:rPr>
@@ -638,16 +558,18 @@
     </w:p>
     <w:p>
       <w:pPr>
-        <w:jc w:val="both"/>
-        <w:rPr>
-          <w:rFonts w:ascii="Century Gothic" w:hAnsi="Century Gothic"/>
-          <w:szCs w:val="24"/>
-          <w:lang w:val="es-ES"/>
-        </w:rPr>
-      </w:pPr>
-    </w:p>
-    <w:p>
-      <w:pPr>
+        <w:ind w:left="2124"/>
+        <w:jc w:val="both"/>
+        <w:rPr>
+          <w:rFonts w:ascii="Century Gothic" w:hAnsi="Century Gothic"/>
+          <w:szCs w:val="24"/>
+          <w:lang w:val="es-ES"/>
+        </w:rPr>
+      </w:pPr>
+    </w:p>
+    <w:p>
+      <w:pPr>
+        <w:ind w:left="2124"/>
         <w:jc w:val="both"/>
         <w:rPr>
           <w:rFonts w:ascii="Tahoma" w:hAnsi="Tahoma" w:cs="Tahoma"/>
@@ -689,18 +611,20 @@
     </w:p>
     <w:p>
       <w:pPr>
-        <w:jc w:val="both"/>
-        <w:rPr>
-          <w:rFonts w:ascii="Tahoma" w:hAnsi="Tahoma" w:cs="Tahoma"/>
-          <w:i/>
-          <w:sz w:val="14"/>
-          <w:szCs w:val="14"/>
-          <w:lang w:val="es-ES"/>
-        </w:rPr>
-      </w:pPr>
-    </w:p>
-    <w:p>
-      <w:pPr>
+        <w:ind w:left="708"/>
+        <w:jc w:val="both"/>
+        <w:rPr>
+          <w:rFonts w:ascii="Tahoma" w:hAnsi="Tahoma" w:cs="Tahoma"/>
+          <w:i/>
+          <w:sz w:val="14"/>
+          <w:szCs w:val="14"/>
+          <w:lang w:val="es-ES"/>
+        </w:rPr>
+      </w:pPr>
+    </w:p>
+    <w:p>
+      <w:pPr>
+        <w:ind w:left="708"/>
         <w:jc w:val="both"/>
         <w:rPr>
           <w:rFonts w:ascii="Tahoma" w:hAnsi="Tahoma" w:cs="Tahoma"/>
@@ -713,163 +637,280 @@
     </w:p>
     <w:p>
       <w:pPr>
-        <w:jc w:val="both"/>
-        <w:rPr>
-          <w:rFonts w:ascii="Tahoma" w:hAnsi="Tahoma" w:cs="Tahoma"/>
-          <w:i/>
-          <w:sz w:val="14"/>
-          <w:szCs w:val="14"/>
-          <w:lang w:val="es-ES"/>
-        </w:rPr>
-      </w:pPr>
-    </w:p>
-    <w:p>
-      <w:pPr>
-        <w:jc w:val="both"/>
-        <w:rPr>
-          <w:rFonts w:ascii="Tahoma" w:hAnsi="Tahoma" w:cs="Tahoma"/>
-          <w:i/>
-          <w:sz w:val="14"/>
-          <w:szCs w:val="14"/>
-          <w:lang w:val="es-ES"/>
-        </w:rPr>
-      </w:pPr>
-    </w:p>
-    <w:p>
-      <w:pPr>
-        <w:jc w:val="both"/>
-        <w:rPr>
-          <w:rFonts w:ascii="Tahoma" w:hAnsi="Tahoma" w:cs="Tahoma"/>
-          <w:i/>
-          <w:sz w:val="14"/>
-          <w:szCs w:val="14"/>
-          <w:lang w:val="es-ES"/>
-        </w:rPr>
-      </w:pPr>
-    </w:p>
-    <w:p>
-      <w:pPr>
-        <w:jc w:val="both"/>
-        <w:rPr>
-          <w:rFonts w:ascii="Tahoma" w:hAnsi="Tahoma" w:cs="Tahoma"/>
-          <w:i/>
-          <w:sz w:val="14"/>
-          <w:szCs w:val="14"/>
-          <w:lang w:val="es-ES"/>
-        </w:rPr>
-      </w:pPr>
-    </w:p>
-    <w:p>
-      <w:pPr>
-        <w:jc w:val="both"/>
-        <w:rPr>
-          <w:rFonts w:ascii="Tahoma" w:hAnsi="Tahoma" w:cs="Tahoma"/>
-          <w:i/>
-          <w:sz w:val="14"/>
-          <w:szCs w:val="14"/>
-          <w:lang w:val="es-ES"/>
-        </w:rPr>
-      </w:pPr>
-    </w:p>
-    <w:p>
-      <w:pPr>
-        <w:jc w:val="both"/>
-        <w:rPr>
-          <w:rFonts w:ascii="Tahoma" w:hAnsi="Tahoma" w:cs="Tahoma"/>
-          <w:i/>
-          <w:sz w:val="14"/>
-          <w:szCs w:val="14"/>
-          <w:lang w:val="es-ES"/>
-        </w:rPr>
-      </w:pPr>
-    </w:p>
-    <w:p>
-      <w:pPr>
-        <w:jc w:val="both"/>
-        <w:rPr>
-          <w:rFonts w:ascii="Tahoma" w:hAnsi="Tahoma" w:cs="Tahoma"/>
-          <w:i/>
-          <w:sz w:val="14"/>
-          <w:szCs w:val="14"/>
-          <w:lang w:val="es-ES"/>
-        </w:rPr>
-      </w:pPr>
-    </w:p>
-    <w:p>
-      <w:pPr>
-        <w:jc w:val="both"/>
-        <w:rPr>
-          <w:rFonts w:ascii="Tahoma" w:hAnsi="Tahoma" w:cs="Tahoma"/>
-          <w:i/>
-          <w:sz w:val="14"/>
-          <w:szCs w:val="14"/>
-          <w:lang w:val="es-ES"/>
-        </w:rPr>
-      </w:pPr>
-    </w:p>
-    <w:p>
-      <w:pPr>
-        <w:jc w:val="both"/>
-        <w:rPr>
-          <w:rFonts w:ascii="Tahoma" w:hAnsi="Tahoma" w:cs="Tahoma"/>
-          <w:i/>
-          <w:sz w:val="14"/>
-          <w:szCs w:val="14"/>
-          <w:lang w:val="es-ES"/>
-        </w:rPr>
-      </w:pPr>
-    </w:p>
-    <w:p>
-      <w:pPr>
-        <w:jc w:val="both"/>
-        <w:rPr>
-          <w:rFonts w:ascii="Tahoma" w:hAnsi="Tahoma" w:cs="Tahoma"/>
-          <w:i/>
-          <w:sz w:val="14"/>
-          <w:szCs w:val="14"/>
-          <w:lang w:val="es-ES"/>
-        </w:rPr>
-      </w:pPr>
-    </w:p>
-    <w:p>
-      <w:pPr>
-        <w:jc w:val="both"/>
-        <w:rPr>
-          <w:rFonts w:ascii="Tahoma" w:hAnsi="Tahoma" w:cs="Tahoma"/>
-          <w:i/>
-          <w:sz w:val="14"/>
-          <w:szCs w:val="14"/>
-          <w:lang w:val="es-ES"/>
-        </w:rPr>
-      </w:pPr>
-    </w:p>
-    <w:p>
-      <w:pPr>
-        <w:jc w:val="both"/>
-        <w:rPr>
-          <w:rFonts w:ascii="Tahoma" w:hAnsi="Tahoma" w:cs="Tahoma"/>
-          <w:i/>
-          <w:sz w:val="14"/>
-          <w:szCs w:val="14"/>
-          <w:lang w:val="es-ES"/>
-        </w:rPr>
-      </w:pPr>
-    </w:p>
-    <w:p>
-      <w:pPr>
-        <w:jc w:val="both"/>
-        <w:rPr>
-          <w:rFonts w:ascii="Tahoma" w:hAnsi="Tahoma" w:cs="Tahoma"/>
-          <w:i/>
-          <w:sz w:val="14"/>
-          <w:szCs w:val="14"/>
-          <w:lang w:val="es-ES"/>
-        </w:rPr>
-      </w:pPr>
-    </w:p>
-    <w:p>
-      <w:pPr>
-        <w:jc w:val="both"/>
+        <w:ind w:left="708"/>
+        <w:jc w:val="both"/>
+        <w:rPr>
+          <w:rFonts w:ascii="Tahoma" w:hAnsi="Tahoma" w:cs="Tahoma"/>
+          <w:i/>
+          <w:sz w:val="14"/>
+          <w:szCs w:val="14"/>
+          <w:lang w:val="es-ES"/>
+        </w:rPr>
+      </w:pPr>
+    </w:p>
+    <w:p>
+      <w:pPr>
+        <w:ind w:left="708"/>
+        <w:jc w:val="both"/>
+        <w:rPr>
+          <w:rFonts w:ascii="Tahoma" w:hAnsi="Tahoma" w:cs="Tahoma"/>
+          <w:i/>
+          <w:sz w:val="14"/>
+          <w:szCs w:val="14"/>
+          <w:lang w:val="es-ES"/>
+        </w:rPr>
+      </w:pPr>
+    </w:p>
+    <w:p>
+      <w:pPr>
+        <w:ind w:left="708"/>
+        <w:jc w:val="both"/>
+        <w:rPr>
+          <w:rFonts w:ascii="Tahoma" w:hAnsi="Tahoma" w:cs="Tahoma"/>
+          <w:i/>
+          <w:sz w:val="14"/>
+          <w:szCs w:val="14"/>
+          <w:lang w:val="es-ES"/>
+        </w:rPr>
+      </w:pPr>
+    </w:p>
+    <w:p>
+      <w:pPr>
+        <w:ind w:left="708"/>
+        <w:jc w:val="both"/>
+        <w:rPr>
+          <w:rFonts w:ascii="Tahoma" w:hAnsi="Tahoma" w:cs="Tahoma"/>
+          <w:i/>
+          <w:sz w:val="14"/>
+          <w:szCs w:val="14"/>
+          <w:lang w:val="es-ES"/>
+        </w:rPr>
+      </w:pPr>
+      <w:r>
+        <w:rPr>
+          <w:rFonts w:ascii="Century Gothic" w:hAnsi="Century Gothic" w:cs="Tahoma"/>
+          <w:noProof/>
+          <w:sz w:val="22"/>
+          <w:szCs w:val="22"/>
+          <w:lang w:eastAsia="en-US"/>
+        </w:rPr>
+        <w:drawing>
+          <wp:anchor distT="0" distB="0" distL="114300" distR="114300" simplePos="0" relativeHeight="251659264" behindDoc="0" locked="0" layoutInCell="1" allowOverlap="1" wp14:anchorId="3979FE4C" wp14:editId="181D6EEC">
+            <wp:simplePos x="0" y="0"/>
+            <wp:positionH relativeFrom="margin">
+              <wp:posOffset>2762886</wp:posOffset>
+            </wp:positionH>
+            <wp:positionV relativeFrom="paragraph">
+              <wp:posOffset>13336</wp:posOffset>
+            </wp:positionV>
+            <wp:extent cx="1657350" cy="1160556"/>
+            <wp:effectExtent l="0" t="0" r="0" b="1905"/>
+            <wp:wrapNone/>
+            <wp:docPr id="2" name="Imagen 2"/>
+            <wp:cNvGraphicFramePr>
+              <a:graphicFrameLocks xmlns:a="http://schemas.openxmlformats.org/drawingml/2006/main" noChangeAspect="1"/>
+            </wp:cNvGraphicFramePr>
+            <a:graphic xmlns:a="http://schemas.openxmlformats.org/drawingml/2006/main">
+              <a:graphicData uri="http://schemas.openxmlformats.org/drawingml/2006/picture">
+                <pic:pic xmlns:pic="http://schemas.openxmlformats.org/drawingml/2006/picture">
+                  <pic:nvPicPr>
+                    <pic:cNvPr id="2" name="firma.png"/>
+                    <pic:cNvPicPr/>
+                  </pic:nvPicPr>
+                  <pic:blipFill>
+                    <a:blip r:embed="rId7" cstate="print">
+                      <a:extLst>
+                        <a:ext uri="{28A0092B-C50C-407E-A947-70E740481C1C}">
+                          <a14:useLocalDpi xmlns:a14="http://schemas.microsoft.com/office/drawing/2010/main" val="0"/>
+                        </a:ext>
+                      </a:extLst>
+                    </a:blip>
+                    <a:stretch>
+                      <a:fillRect/>
+                    </a:stretch>
+                  </pic:blipFill>
+                  <pic:spPr>
+                    <a:xfrm>
+                      <a:off x="0" y="0"/>
+                      <a:ext cx="1658956" cy="1161680"/>
+                    </a:xfrm>
+                    <a:prstGeom prst="rect">
+                      <a:avLst/>
+                    </a:prstGeom>
+                  </pic:spPr>
+                </pic:pic>
+              </a:graphicData>
+            </a:graphic>
+            <wp14:sizeRelH relativeFrom="page">
+              <wp14:pctWidth>0</wp14:pctWidth>
+            </wp14:sizeRelH>
+            <wp14:sizeRelV relativeFrom="page">
+              <wp14:pctHeight>0</wp14:pctHeight>
+            </wp14:sizeRelV>
+          </wp:anchor>
+        </w:drawing>
+      </w:r>
+    </w:p>
+    <w:p>
+      <w:pPr>
+        <w:ind w:left="708"/>
+        <w:jc w:val="both"/>
+        <w:rPr>
+          <w:rFonts w:ascii="Tahoma" w:hAnsi="Tahoma" w:cs="Tahoma"/>
+          <w:i/>
+          <w:sz w:val="14"/>
+          <w:szCs w:val="14"/>
+          <w:lang w:val="es-ES"/>
+        </w:rPr>
+      </w:pPr>
+    </w:p>
+    <w:p>
+      <w:pPr>
+        <w:ind w:left="708"/>
+        <w:jc w:val="both"/>
+        <w:rPr>
+          <w:rFonts w:ascii="Tahoma" w:hAnsi="Tahoma" w:cs="Tahoma"/>
+          <w:i/>
+          <w:sz w:val="14"/>
+          <w:szCs w:val="14"/>
+          <w:lang w:val="es-ES"/>
+        </w:rPr>
+      </w:pPr>
+    </w:p>
+    <w:p>
+      <w:pPr>
+        <w:ind w:left="708"/>
+        <w:jc w:val="right"/>
+        <w:rPr>
+          <w:rFonts w:ascii="Tahoma" w:hAnsi="Tahoma" w:cs="Tahoma"/>
+          <w:i/>
+          <w:sz w:val="14"/>
+          <w:szCs w:val="14"/>
+          <w:lang w:val="es-ES"/>
+        </w:rPr>
+      </w:pPr>
+      <w:r>
+        <w:rPr>
+          <w:rFonts w:ascii="Tahoma" w:hAnsi="Tahoma" w:cs="Tahoma"/>
+          <w:i/>
+          <w:sz w:val="14"/>
+          <w:szCs w:val="14"/>
+          <w:lang w:val="es-ES"/>
+        </w:rPr>
+        <w:tab/>
+      </w:r>
+      <w:r>
+        <w:rPr>
+          <w:rFonts w:ascii="Tahoma" w:hAnsi="Tahoma" w:cs="Tahoma"/>
+          <w:i/>
+          <w:sz w:val="14"/>
+          <w:szCs w:val="14"/>
+          <w:lang w:val="es-ES"/>
+        </w:rPr>
+        <w:tab/>
+      </w:r>
+      <w:r>
+        <w:rPr>
+          <w:rFonts w:ascii="Tahoma" w:hAnsi="Tahoma" w:cs="Tahoma"/>
+          <w:i/>
+          <w:sz w:val="14"/>
+          <w:szCs w:val="14"/>
+          <w:lang w:val="es-ES"/>
+        </w:rPr>
+        <w:tab/>
+      </w:r>
+      <w:r>
+        <w:rPr>
+          <w:rFonts w:ascii="Tahoma" w:hAnsi="Tahoma" w:cs="Tahoma"/>
+          <w:i/>
+          <w:sz w:val="14"/>
+          <w:szCs w:val="14"/>
+          <w:lang w:val="es-ES"/>
+        </w:rPr>
+        <w:tab/>
+      </w:r>
+      <w:r>
+        <w:rPr>
+          <w:rFonts w:ascii="Tahoma" w:hAnsi="Tahoma" w:cs="Tahoma"/>
+          <w:i/>
+          <w:sz w:val="14"/>
+          <w:szCs w:val="14"/>
+          <w:lang w:val="es-ES"/>
+        </w:rPr>
+        <w:tab/>
+      </w:r>
+      <w:r>
+        <w:rPr>
+          <w:rFonts w:ascii="Tahoma" w:hAnsi="Tahoma" w:cs="Tahoma"/>
+          <w:i/>
+          <w:sz w:val="14"/>
+          <w:szCs w:val="14"/>
+          <w:lang w:val="es-ES"/>
+        </w:rPr>
+        <w:tab/>
+      </w:r>
+      <w:r>
+        <w:rPr>
+          <w:rFonts w:ascii="Tahoma" w:hAnsi="Tahoma" w:cs="Tahoma"/>
+          <w:i/>
+          <w:sz w:val="14"/>
+          <w:szCs w:val="14"/>
+          <w:lang w:val="es-ES"/>
+        </w:rPr>
+        <w:tab/>
+      </w:r>
+      <w:r>
+        <w:rPr>
+          <w:rFonts w:ascii="Tahoma" w:hAnsi="Tahoma" w:cs="Tahoma"/>
+          <w:i/>
+          <w:sz w:val="14"/>
+          <w:szCs w:val="14"/>
+          <w:lang w:val="es-ES"/>
+        </w:rPr>
+        <w:tab/>
+      </w:r>
+    </w:p>
+    <w:p>
+      <w:pPr>
+        <w:ind w:left="708"/>
+        <w:jc w:val="both"/>
+        <w:rPr>
+          <w:rFonts w:ascii="Tahoma" w:hAnsi="Tahoma" w:cs="Tahoma"/>
+          <w:i/>
+          <w:sz w:val="14"/>
+          <w:szCs w:val="14"/>
+          <w:lang w:val="es-ES"/>
+        </w:rPr>
+      </w:pPr>
+    </w:p>
+    <w:p>
+      <w:pPr>
+        <w:jc w:val="both"/>
+        <w:rPr>
+          <w:rFonts w:ascii="Tahoma" w:hAnsi="Tahoma" w:cs="Tahoma"/>
+          <w:i/>
+          <w:sz w:val="14"/>
+          <w:szCs w:val="14"/>
+          <w:lang w:val="es-ES"/>
+        </w:rPr>
+      </w:pPr>
+    </w:p>
+    <w:p>
+      <w:pPr>
+        <w:ind w:left="2124"/>
+        <w:jc w:val="both"/>
+        <w:rPr>
+          <w:rFonts w:ascii="Tahoma" w:hAnsi="Tahoma" w:cs="Tahoma"/>
+          <w:i/>
+          <w:sz w:val="14"/>
+          <w:szCs w:val="14"/>
+          <w:lang w:val="es-ES"/>
+        </w:rPr>
+      </w:pPr>
+    </w:p>
+    <w:p>
+      <w:pPr>
+        <w:ind w:left="2124"/>
         <w:rPr>
           <w:rFonts w:ascii="Tahoma" w:hAnsi="Tahoma" w:cs="Tahoma"/>
           <w:i/>
@@ -901,6 +942,7 @@
     </w:p>
     <w:p>
       <w:pPr>
+        <w:ind w:left="2124"/>
         <w:jc w:val="both"/>
         <w:rPr>
           <w:rFonts w:ascii="Tahoma" w:hAnsi="Tahoma" w:cs="Tahoma"/>
@@ -959,25 +1001,51 @@
     </w:p>
     <w:p>
       <w:pPr>
-        <w:jc w:val="both"/>
-        <w:rPr>
-          <w:szCs w:val="28"/>
-          <w:lang w:val="es-ES"/>
-        </w:rPr>
-      </w:pPr>
-    </w:p>
-    <w:p>
-      <w:pPr>
-        <w:jc w:val="center"/>
-        <w:rPr>
-          <w:lang w:val="es-ES"/>
-        </w:rPr>
-      </w:pPr>
+        <w:rPr>
+          <w:rFonts w:ascii="Tahoma" w:hAnsi="Tahoma" w:cs="Tahoma"/>
+          <w:i/>
+          <w:sz w:val="14"/>
+          <w:szCs w:val="14"/>
+          <w:lang w:val="es-ES"/>
+        </w:rPr>
+      </w:pPr>
+    </w:p>
+    <w:p>
+      <w:pPr>
+        <w:jc w:val="right"/>
+        <w:rPr>
+          <w:rFonts w:ascii="Tahoma" w:hAnsi="Tahoma" w:cs="Tahoma"/>
+          <w:i/>
+          <w:sz w:val="14"/>
+          <w:szCs w:val="14"/>
+          <w:lang w:val="es-ES"/>
+        </w:rPr>
+      </w:pPr>
+      <w:r>
+        <w:rPr>
+          <w:rFonts w:ascii="Tahoma" w:hAnsi="Tahoma" w:cs="Tahoma"/>
+          <w:i/>
+          <w:sz w:val="14"/>
+          <w:szCs w:val="14"/>
+          <w:lang w:val="es-ES"/>
+        </w:rPr>
+        <w:t>${QR}</w:t>
+      </w:r>
+    </w:p>
+    <w:p>
+      <w:pPr>
+        <w:rPr>
+          <w:lang w:val="es-ES"/>
+        </w:rPr>
+      </w:pPr>
+      <w:bookmarkStart w:id="0" w:name="_GoBack"/>
+      <w:bookmarkEnd w:id="0"/>
     </w:p>
     <w:sectPr>
-      <w:headerReference w:type="default" r:id="rId6"/>
+      <w:headerReference w:type="default" r:id="rId8"/>
+      <w:footerReference w:type="default" r:id="rId9"/>
       <w:pgSz w:w="12240" w:h="15840" w:code="1"/>
-      <w:pgMar w:top="567" w:right="1608" w:bottom="1134" w:left="3402" w:header="340" w:footer="851" w:gutter="0"/>
+      <w:pgMar w:top="737" w:right="1758" w:bottom="737" w:left="794" w:header="340" w:footer="851" w:gutter="0"/>
       <w:cols w:space="720"/>
       <w:docGrid w:linePitch="326"/>
     </w:sectPr>
@@ -1002,6 +1070,29 @@
     </w:p>
   </w:endnote>
 </w:endnotes>
+</file>
+
+<file path=word/footer1.xml><?xml version="1.0" encoding="utf-8"?>
+<w:ftr xmlns:wpc="http://schemas.microsoft.com/office/word/2010/wordprocessingCanvas" xmlns:cx="http://schemas.microsoft.com/office/drawing/2014/chartex" xmlns:mc="http://schemas.openxmlformats.org/markup-compatibility/2006" xmlns:o="urn:schemas-microsoft-com:office:office" xmlns:r="http://schemas.openxmlformats.org/officeDocument/2006/relationships" xmlns:m="http://schemas.openxmlformats.org/officeDocument/2006/math" xmlns:v="urn:schemas-microsoft-com:vml" xmlns:wp14="http://schemas.microsoft.com/office/word/2010/wordprocessingDrawing" xmlns:wp="http://schemas.openxmlformats.org/drawingml/2006/wordprocessingDrawing" xmlns:w10="urn:schemas-microsoft-com:office:word" xmlns:w="http://schemas.openxmlformats.org/wordprocessingml/2006/main" xmlns:w14="http://schemas.microsoft.com/office/word/2010/wordml" xmlns:w15="http://schemas.microsoft.com/office/word/2012/wordml" xmlns:w16se="http://schemas.microsoft.com/office/word/2015/wordml/symex" xmlns:wpg="http://schemas.microsoft.com/office/word/2010/wordprocessingGroup" xmlns:wpi="http://schemas.microsoft.com/office/word/2010/wordprocessingInk" xmlns:wne="http://schemas.microsoft.com/office/word/2006/wordml" xmlns:wps="http://schemas.microsoft.com/office/word/2010/wordprocessingShape" mc:Ignorable="w14 w15 w16se wp14">
+  <w:p>
+    <w:pPr>
+      <w:jc w:val="both"/>
+      <w:rPr>
+        <w:rFonts w:ascii="Tahoma" w:hAnsi="Tahoma" w:cs="Tahoma"/>
+        <w:i/>
+        <w:sz w:val="14"/>
+        <w:szCs w:val="14"/>
+        <w:lang w:val="es-ES"/>
+      </w:rPr>
+    </w:pPr>
+  </w:p>
+  <w:p>
+    <w:pPr>
+      <w:pStyle w:val="Piedepgina"/>
+      <w:jc w:val="right"/>
+    </w:pPr>
+  </w:p>
+</w:ftr>
 </file>
 
 <file path=word/footnotes.xml><?xml version="1.0" encoding="utf-8"?>
@@ -1058,7 +1149,6 @@
         <w:tab w:val="clear" w:pos="8504"/>
       </w:tabs>
       <w:ind w:left="-284" w:right="1467" w:firstLine="284"/>
-      <w:jc w:val="center"/>
       <w:rPr>
         <w:lang w:val="es-ES"/>
       </w:rPr>
@@ -1856,4 +1946,16 @@
   <a:objectDefaults/>
   <a:extraClrSchemeLst/>
 </a:theme>
+</file>
+
+<file path=customXml/item1.xml><?xml version="1.0" encoding="utf-8"?>
+<b:Sources xmlns:b="http://schemas.openxmlformats.org/officeDocument/2006/bibliography" xmlns="http://schemas.openxmlformats.org/officeDocument/2006/bibliography" SelectedStyle="\APASixthEditionOfficeOnline.xsl" StyleName="APA" Version="6"/>
+</file>
+
+<file path=customXml/itemProps1.xml><?xml version="1.0" encoding="utf-8"?>
+<ds:datastoreItem xmlns:ds="http://schemas.openxmlformats.org/officeDocument/2006/customXml" ds:itemID="{D3EFC7C5-7C06-48B0-8E2F-B2017DACACAC}">
+  <ds:schemaRefs>
+    <ds:schemaRef ds:uri="http://schemas.openxmlformats.org/officeDocument/2006/bibliography"/>
+  </ds:schemaRefs>
+</ds:datastoreItem>
 </file>
</xml_diff>

<commit_message>
reporte html de certificados
</commit_message>
<xml_diff>
--- a/sis_organigrama/reportes/cer_general.docx
+++ b/sis_organigrama/reportes/cer_general.docx
@@ -529,7 +529,17 @@
           <w:szCs w:val="24"/>
           <w:lang w:val="es-ES"/>
         </w:rPr>
-        <w:t xml:space="preserve">Es cuanto se certifica, para fines de derecho que </w:t>
+        <w:t>Es cuand</w:t>
+      </w:r>
+      <w:bookmarkStart w:id="0" w:name="_GoBack"/>
+      <w:bookmarkEnd w:id="0"/>
+      <w:r>
+        <w:rPr>
+          <w:rFonts w:ascii="Century Gothic" w:hAnsi="Century Gothic"/>
+          <w:szCs w:val="24"/>
+          <w:lang w:val="es-ES"/>
+        </w:rPr>
+        <w:t xml:space="preserve">o se certifica, para fines de derecho que </w:t>
       </w:r>
       <w:r>
         <w:rPr>
@@ -1038,8 +1048,6 @@
           <w:lang w:val="es-ES"/>
         </w:rPr>
       </w:pPr>
-      <w:bookmarkStart w:id="0" w:name="_GoBack"/>
-      <w:bookmarkEnd w:id="0"/>
     </w:p>
     <w:sectPr>
       <w:headerReference w:type="default" r:id="rId8"/>
@@ -1953,7 +1961,7 @@
 </file>
 
 <file path=customXml/itemProps1.xml><?xml version="1.0" encoding="utf-8"?>
-<ds:datastoreItem xmlns:ds="http://schemas.openxmlformats.org/officeDocument/2006/customXml" ds:itemID="{D3EFC7C5-7C06-48B0-8E2F-B2017DACACAC}">
+<ds:datastoreItem xmlns:ds="http://schemas.openxmlformats.org/officeDocument/2006/customXml" ds:itemID="{7B877C7D-5256-4E3A-8A67-9CD1B61C4A12}">
   <ds:schemaRefs>
     <ds:schemaRef ds:uri="http://schemas.openxmlformats.org/officeDocument/2006/bibliography"/>
   </ds:schemaRefs>

</xml_diff>